<commit_message>
adding military service to data pipeline characteristics of the study population
</commit_message>
<xml_diff>
--- a/summary_checkin.docx
+++ b/summary_checkin.docx
@@ -7180,7 +7180,7 @@
         <w:rPr>
           <w:rStyle w:val="VerbatimChar"/>
         </w:rPr>
-        <w:t xml:space="preserve">## Downloading DR1TOT_I.XPT to C:\Users\jenni\AppData\Local\Temp\RtmpQ79ZJ1/DR1TOT_I.XPT</w:t>
+        <w:t xml:space="preserve">## Downloading DR1TOT_I.XPT to C:\Users\jenni\AppData\Local\Temp\RtmpItBlQM/DR1TOT_I.XPT</w:t>
       </w:r>
     </w:p>
     <w:p>
@@ -7322,7 +7322,7 @@
         <w:rPr>
           <w:rStyle w:val="VerbatimChar"/>
         </w:rPr>
-        <w:t xml:space="preserve">## Downloading DR2TOT_I.XPT to C:\Users\jenni\AppData\Local\Temp\RtmpQ79ZJ1/DR2TOT_I.XPT</w:t>
+        <w:t xml:space="preserve">## Downloading DR2TOT_I.XPT to C:\Users\jenni\AppData\Local\Temp\RtmpItBlQM/DR2TOT_I.XPT</w:t>
       </w:r>
     </w:p>
     <w:p>
@@ -9167,6 +9167,314 @@
           <w:rStyle w:val="VerbatimChar"/>
         </w:rPr>
         <w:t xml:space="preserve">## 6     NA   149</w:t>
+      </w:r>
+    </w:p>
+    <w:p>
+      <w:pPr>
+        <w:pStyle w:val="Heading3"/>
+      </w:pPr>
+      <w:bookmarkStart w:id="43" w:name="sample-population-characteristics"/>
+      <w:bookmarkEnd w:id="43"/>
+      <w:r>
+        <w:t xml:space="preserve">Sample Population characteristics</w:t>
+      </w:r>
+    </w:p>
+    <w:p>
+      <w:pPr>
+        <w:pStyle w:val="FirstParagraph"/>
+      </w:pPr>
+      <w:r>
+        <w:t xml:space="preserve">```{#r population characteristics}</w:t>
+      </w:r>
+    </w:p>
+    <w:p>
+      <w:pPr>
+        <w:pStyle w:val="BodyText"/>
+      </w:pPr>
+      <w:r>
+        <w:t xml:space="preserve">aamehs_data %&gt;%</w:t>
+      </w:r>
+      <w:r>
+        <w:t xml:space="preserve"> </w:t>
+      </w:r>
+      <w:r>
+        <w:t xml:space="preserve">group_by(riagendr) %&gt;%</w:t>
+      </w:r>
+      <w:r>
+        <w:t xml:space="preserve"> </w:t>
+      </w:r>
+      <w:r>
+        <w:t xml:space="preserve">summarise(n = n(),</w:t>
+      </w:r>
+      <w:r>
+        <w:t xml:space="preserve"> </w:t>
+      </w:r>
+      <w:r>
+        <w:t xml:space="preserve">prop = (n/2170)*100)</w:t>
+      </w:r>
+    </w:p>
+    <w:p>
+      <w:pPr>
+        <w:pStyle w:val="BodyText"/>
+      </w:pPr>
+      <w:r>
+        <w:t xml:space="preserve">aamehs_data %&gt;%</w:t>
+      </w:r>
+      <w:r>
+        <w:t xml:space="preserve"> </w:t>
+      </w:r>
+      <w:r>
+        <w:t xml:space="preserve">group_by(dmqmiliz) %&gt;%</w:t>
+      </w:r>
+      <w:r>
+        <w:t xml:space="preserve"> </w:t>
+      </w:r>
+      <w:r>
+        <w:t xml:space="preserve">summarise(n = n(),</w:t>
+      </w:r>
+      <w:r>
+        <w:t xml:space="preserve"> </w:t>
+      </w:r>
+      <w:r>
+        <w:t xml:space="preserve">prop = (n/2170)*100)</w:t>
+      </w:r>
+    </w:p>
+    <w:p>
+      <w:pPr>
+        <w:pStyle w:val="BodyText"/>
+      </w:pPr>
+      <w:r>
+        <w:t xml:space="preserve">aamehs_data %&gt;%</w:t>
+      </w:r>
+      <w:r>
+        <w:t xml:space="preserve"> </w:t>
+      </w:r>
+      <w:r>
+        <w:t xml:space="preserve">group_by(ridreth3) %&gt;%</w:t>
+      </w:r>
+      <w:r>
+        <w:t xml:space="preserve"> </w:t>
+      </w:r>
+      <w:r>
+        <w:t xml:space="preserve">summarise(n = n(),</w:t>
+      </w:r>
+      <w:r>
+        <w:t xml:space="preserve"> </w:t>
+      </w:r>
+      <w:r>
+        <w:t xml:space="preserve">prop = (n/2170)*100)</w:t>
+      </w:r>
+    </w:p>
+    <w:p>
+      <w:pPr>
+        <w:pStyle w:val="BodyText"/>
+      </w:pPr>
+      <w:r>
+        <w:t xml:space="preserve">aamehs_data %&gt;%</w:t>
+      </w:r>
+      <w:r>
+        <w:t xml:space="preserve"> </w:t>
+      </w:r>
+      <w:r>
+        <w:t xml:space="preserve">mutate(age_cat = case_when(</w:t>
+      </w:r>
+      <w:r>
+        <w:t xml:space="preserve"> </w:t>
+      </w:r>
+      <w:r>
+        <w:t xml:space="preserve">ridageyr &lt; 20 ~</w:t>
+      </w:r>
+      <w:r>
+        <w:t xml:space="preserve"> </w:t>
+      </w:r>
+      <w:r>
+        <w:t xml:space="preserve">“</w:t>
+      </w:r>
+      <w:r>
+        <w:t xml:space="preserve">12-19</w:t>
+      </w:r>
+      <w:r>
+        <w:t xml:space="preserve">”</w:t>
+      </w:r>
+      <w:r>
+        <w:t xml:space="preserve">,</w:t>
+      </w:r>
+      <w:r>
+        <w:t xml:space="preserve"> </w:t>
+      </w:r>
+      <w:r>
+        <w:t xml:space="preserve">ridageyr &gt;= 20 &amp; ridageyr &lt; 40 ~</w:t>
+      </w:r>
+      <w:r>
+        <w:t xml:space="preserve"> </w:t>
+      </w:r>
+      <w:r>
+        <w:t xml:space="preserve">“</w:t>
+      </w:r>
+      <w:r>
+        <w:t xml:space="preserve">20-39</w:t>
+      </w:r>
+      <w:r>
+        <w:t xml:space="preserve">”</w:t>
+      </w:r>
+      <w:r>
+        <w:t xml:space="preserve">,</w:t>
+      </w:r>
+      <w:r>
+        <w:t xml:space="preserve"> </w:t>
+      </w:r>
+      <w:r>
+        <w:t xml:space="preserve">ridageyr &gt;= 40 &amp; ridageyr &lt; 60 ~</w:t>
+      </w:r>
+      <w:r>
+        <w:t xml:space="preserve"> </w:t>
+      </w:r>
+      <w:r>
+        <w:t xml:space="preserve">“</w:t>
+      </w:r>
+      <w:r>
+        <w:t xml:space="preserve">40-59</w:t>
+      </w:r>
+      <w:r>
+        <w:t xml:space="preserve">”</w:t>
+      </w:r>
+      <w:r>
+        <w:t xml:space="preserve">,</w:t>
+      </w:r>
+      <w:r>
+        <w:t xml:space="preserve"> </w:t>
+      </w:r>
+      <w:r>
+        <w:t xml:space="preserve">ridageyr &gt;= 60 ~</w:t>
+      </w:r>
+      <w:r>
+        <w:t xml:space="preserve"> </w:t>
+      </w:r>
+      <w:r>
+        <w:t xml:space="preserve">“</w:t>
+      </w:r>
+      <w:r>
+        <w:t xml:space="preserve">&gt;=60</w:t>
+      </w:r>
+      <w:r>
+        <w:t xml:space="preserve">”</w:t>
+      </w:r>
+      <w:r>
+        <w:t xml:space="preserve"> </w:t>
+      </w:r>
+      <w:r>
+        <w:t xml:space="preserve">)) %&gt;%</w:t>
+      </w:r>
+      <w:r>
+        <w:t xml:space="preserve"> </w:t>
+      </w:r>
+      <w:r>
+        <w:t xml:space="preserve">group_by(age_cat) %&gt;%</w:t>
+      </w:r>
+      <w:r>
+        <w:t xml:space="preserve"> </w:t>
+      </w:r>
+      <w:r>
+        <w:t xml:space="preserve">summarise(n = n(),</w:t>
+      </w:r>
+      <w:r>
+        <w:t xml:space="preserve"> </w:t>
+      </w:r>
+      <w:r>
+        <w:t xml:space="preserve">prop = (n/2170)*100)</w:t>
+      </w:r>
+    </w:p>
+    <w:p>
+      <w:pPr>
+        <w:pStyle w:val="BodyText"/>
+      </w:pPr>
+      <w:r>
+        <w:t xml:space="preserve">mean(aamehs_data</w:t>
+      </w:r>
+      <m:oMath>
+        <m:r>
+          <m:t>r</m:t>
+        </m:r>
+        <m:r>
+          <m:t>i</m:t>
+        </m:r>
+        <m:r>
+          <m:t>d</m:t>
+        </m:r>
+        <m:r>
+          <m:t>a</m:t>
+        </m:r>
+        <m:r>
+          <m:t>g</m:t>
+        </m:r>
+        <m:r>
+          <m:t>e</m:t>
+        </m:r>
+        <m:r>
+          <m:t>y</m:t>
+        </m:r>
+        <m:r>
+          <m:t>r</m:t>
+        </m:r>
+        <m:r>
+          <m:t>)</m:t>
+        </m:r>
+        <m:r>
+          <m:t>s</m:t>
+        </m:r>
+        <m:r>
+          <m:t>d</m:t>
+        </m:r>
+        <m:r>
+          <m:t>(</m:t>
+        </m:r>
+        <m:r>
+          <m:t>a</m:t>
+        </m:r>
+        <m:r>
+          <m:t>a</m:t>
+        </m:r>
+        <m:r>
+          <m:t>m</m:t>
+        </m:r>
+        <m:r>
+          <m:t>e</m:t>
+        </m:r>
+        <m:r>
+          <m:t>h</m:t>
+        </m:r>
+        <m:sSub>
+          <m:e>
+            <m:r>
+              <m:t>s</m:t>
+            </m:r>
+          </m:e>
+          <m:sub>
+            <m:r>
+              <m:t>d</m:t>
+            </m:r>
+          </m:sub>
+        </m:sSub>
+        <m:r>
+          <m:t>a</m:t>
+        </m:r>
+        <m:r>
+          <m:t>t</m:t>
+        </m:r>
+        <m:r>
+          <m:t>a</m:t>
+        </m:r>
+      </m:oMath>
+      <w:r>
+        <w:t xml:space="preserve">ridageyr)</w:t>
+      </w:r>
+    </w:p>
+    <w:p>
+      <w:pPr>
+        <w:pStyle w:val="BodyText"/>
+      </w:pPr>
+      <w:r>
+        <w:t xml:space="preserve">```</w:t>
       </w:r>
     </w:p>
     <w:sectPr/>
@@ -9277,7 +9585,7 @@
     </w:lvl>
   </w:abstractNum>
   <w:abstractNum w:abstractNumId="990">
-    <w:nsid w:val="de67c981"/>
+    <w:nsid w:val="c5c805a9"/>
     <w:multiLevelType w:val="multilevel"/>
     <w:lvl w:ilvl="0">
       <w:numFmt w:val="bullet"/>
@@ -9358,7 +9666,7 @@
     </w:lvl>
   </w:abstractNum>
   <w:abstractNum w:abstractNumId="991">
-    <w:nsid w:val="b601b42a"/>
+    <w:nsid w:val="463949fa"/>
     <w:multiLevelType w:val="multilevel"/>
     <w:lvl w:ilvl="0">
       <w:numFmt w:val="bullet"/>

</xml_diff>